<commit_message>
updated the standup template
</commit_message>
<xml_diff>
--- a/StandupTemplate.docx
+++ b/StandupTemplate.docx
@@ -23,6 +23,33 @@
           <w:numId w:val="3"/>
         </w:numPr>
       </w:pPr>
+      <w:r>
+        <w:t>Eric is working on mastering Python Classes</w:t>
+      </w:r>
+    </w:p>
+    <w:p>
+      <w:pPr>
+        <w:pStyle w:val="ListParagraph"/>
+        <w:numPr>
+          <w:ilvl w:val="0"/>
+          <w:numId w:val="3"/>
+        </w:numPr>
+      </w:pPr>
+      <w:r>
+        <w:t>Sam is working on understanding Python Functions</w:t>
+      </w:r>
+    </w:p>
+    <w:p>
+      <w:pPr>
+        <w:pStyle w:val="ListParagraph"/>
+        <w:numPr>
+          <w:ilvl w:val="0"/>
+          <w:numId w:val="3"/>
+        </w:numPr>
+      </w:pPr>
+      <w:r>
+        <w:t>Luke is studying how to work with String objects</w:t>
+      </w:r>
     </w:p>
     <w:p>
       <w:r>
@@ -37,6 +64,21 @@
           <w:numId w:val="2"/>
         </w:numPr>
       </w:pPr>
+      <w:r>
+        <w:t>Eric is struggling to understand what static methods are used for in classes</w:t>
+      </w:r>
+    </w:p>
+    <w:p>
+      <w:pPr>
+        <w:pStyle w:val="ListParagraph"/>
+        <w:numPr>
+          <w:ilvl w:val="1"/>
+          <w:numId w:val="2"/>
+        </w:numPr>
+      </w:pPr>
+      <w:r>
+        <w:t>Sam helped him understand they are meant to be used as utility methods</w:t>
+      </w:r>
     </w:p>
     <w:sectPr>
       <w:pgSz w:w="12240" w:h="15840"/>

</xml_diff>